<commit_message>
Atualização do PLN de Aquisições
</commit_message>
<xml_diff>
--- a/Planejamento/Planos/Plano de Gerenciamento das Aquisições.docx
+++ b/Planejamento/Planos/Plano de Gerenciamento das Aquisições.docx
@@ -249,13 +249,8 @@
               <w:pStyle w:val="Verses"/>
             </w:pPr>
             <w:r>
-              <w:t xml:space="preserve">Lucas </w:t>
-            </w:r>
-            <w:proofErr w:type="spellStart"/>
-            <w:r>
-              <w:t>Botosso</w:t>
-            </w:r>
-            <w:proofErr w:type="spellEnd"/>
+              <w:t>Lucas Botosso</w:t>
+            </w:r>
           </w:p>
         </w:tc>
         <w:tc>
@@ -399,7 +394,18 @@
         <w:ind w:left="576"/>
       </w:pPr>
       <w:r>
-        <w:t>As aquisições que devem ser feitas no projeto estão descritas no documento de Decisões de Comprar.</w:t>
+        <w:t xml:space="preserve">As aquisições que devem ser feitas no projeto estão descritas no documento de </w:t>
+      </w:r>
+      <w:hyperlink r:id="rId8" w:history="1">
+        <w:r>
+          <w:rPr>
+            <w:rStyle w:val="Hyperlink"/>
+          </w:rPr>
+          <w:t>Decisões de Comprar</w:t>
+        </w:r>
+      </w:hyperlink>
+      <w:r>
+        <w:t>.</w:t>
       </w:r>
     </w:p>
     <w:p>
@@ -495,7 +501,6 @@
                 <w:szCs w:val="24"/>
               </w:rPr>
             </w:pPr>
-            <w:proofErr w:type="spellStart"/>
             <w:r>
               <w:rPr>
                 <w:sz w:val="24"/>
@@ -503,7 +508,6 @@
               </w:rPr>
               <w:t>Template</w:t>
             </w:r>
-            <w:proofErr w:type="spellEnd"/>
           </w:p>
         </w:tc>
       </w:tr>
@@ -511,9 +515,11 @@
         <w:tc>
           <w:tcPr>
             <w:tcW w:w="2660" w:type="dxa"/>
-          </w:tcPr>
-          <w:p>
-            <w:pPr>
+            <w:vAlign w:val="center"/>
+          </w:tcPr>
+          <w:p>
+            <w:pPr>
+              <w:jc w:val="center"/>
               <w:rPr>
                 <w:rFonts w:cs="Arial"/>
               </w:rPr>
@@ -559,14 +565,16 @@
         <w:tc>
           <w:tcPr>
             <w:tcW w:w="1984" w:type="dxa"/>
-          </w:tcPr>
-          <w:p>
-            <w:pPr>
-              <w:rPr>
-                <w:rFonts w:cs="Arial"/>
-              </w:rPr>
-            </w:pPr>
-            <w:hyperlink r:id="rId8" w:tooltip="Termo de Aceite da Entrega.docx" w:history="1">
+            <w:vAlign w:val="center"/>
+          </w:tcPr>
+          <w:p>
+            <w:pPr>
+              <w:jc w:val="center"/>
+              <w:rPr>
+                <w:rFonts w:cs="Arial"/>
+              </w:rPr>
+            </w:pPr>
+            <w:hyperlink r:id="rId9" w:tooltip="Termo de Aceite da Entrega.docx" w:history="1">
               <w:r>
                 <w:rPr>
                   <w:rStyle w:val="Hyperlink"/>
@@ -581,9 +589,11 @@
         <w:tc>
           <w:tcPr>
             <w:tcW w:w="2660" w:type="dxa"/>
-          </w:tcPr>
-          <w:p>
-            <w:pPr>
+            <w:vAlign w:val="center"/>
+          </w:tcPr>
+          <w:p>
+            <w:pPr>
+              <w:jc w:val="center"/>
               <w:rPr>
                 <w:rFonts w:cs="Arial"/>
               </w:rPr>
@@ -630,19 +640,24 @@
         <w:tc>
           <w:tcPr>
             <w:tcW w:w="1984" w:type="dxa"/>
-          </w:tcPr>
-          <w:p>
-            <w:pPr>
-              <w:rPr>
-                <w:rFonts w:cs="Arial"/>
-              </w:rPr>
-            </w:pPr>
-            <w:r>
-              <w:rPr>
-                <w:rFonts w:cs="Arial"/>
-              </w:rPr>
-              <w:t>Critérios para Seleção de Fontes.xlsx</w:t>
-            </w:r>
+            <w:vAlign w:val="center"/>
+          </w:tcPr>
+          <w:p>
+            <w:pPr>
+              <w:jc w:val="center"/>
+              <w:rPr>
+                <w:rFonts w:cs="Arial"/>
+              </w:rPr>
+            </w:pPr>
+            <w:hyperlink r:id="rId10" w:history="1">
+              <w:r>
+                <w:rPr>
+                  <w:rStyle w:val="Hyperlink"/>
+                  <w:rFonts w:cs="Arial"/>
+                </w:rPr>
+                <w:t>Critérios para Seleção de Fontes.xlsx</w:t>
+              </w:r>
+            </w:hyperlink>
           </w:p>
         </w:tc>
       </w:tr>
@@ -650,9 +665,11 @@
         <w:tc>
           <w:tcPr>
             <w:tcW w:w="2660" w:type="dxa"/>
-          </w:tcPr>
-          <w:p>
-            <w:pPr>
+            <w:vAlign w:val="center"/>
+          </w:tcPr>
+          <w:p>
+            <w:pPr>
+              <w:jc w:val="center"/>
               <w:rPr>
                 <w:rFonts w:cs="Arial"/>
               </w:rPr>
@@ -686,16 +703,23 @@
         <w:tc>
           <w:tcPr>
             <w:tcW w:w="1984" w:type="dxa"/>
-          </w:tcPr>
-          <w:p>
-            <w:pPr>
-              <w:rPr>
-                <w:rFonts w:cs="Arial"/>
-              </w:rPr>
-            </w:pPr>
-            <w:r>
-              <w:t>Decisões de Comprar.xlsx</w:t>
-            </w:r>
+            <w:vAlign w:val="center"/>
+          </w:tcPr>
+          <w:p>
+            <w:pPr>
+              <w:jc w:val="center"/>
+              <w:rPr>
+                <w:rFonts w:cs="Arial"/>
+              </w:rPr>
+            </w:pPr>
+            <w:hyperlink r:id="rId11" w:history="1">
+              <w:r>
+                <w:rPr>
+                  <w:rStyle w:val="Hyperlink"/>
+                </w:rPr>
+                <w:t>Decisões de Comprar.xlsx</w:t>
+              </w:r>
+            </w:hyperlink>
           </w:p>
         </w:tc>
       </w:tr>
@@ -703,9 +727,11 @@
         <w:tc>
           <w:tcPr>
             <w:tcW w:w="2660" w:type="dxa"/>
-          </w:tcPr>
-          <w:p>
-            <w:pPr>
+            <w:vAlign w:val="center"/>
+          </w:tcPr>
+          <w:p>
+            <w:pPr>
+              <w:jc w:val="center"/>
               <w:rPr>
                 <w:rFonts w:cs="Arial"/>
               </w:rPr>
@@ -741,13 +767,6 @@
                 <w:rFonts w:cs="Arial"/>
               </w:rPr>
             </w:pPr>
-          </w:p>
-          <w:p>
-            <w:pPr>
-              <w:rPr>
-                <w:rFonts w:cs="Arial"/>
-              </w:rPr>
-            </w:pPr>
             <w:r>
               <w:rPr>
                 <w:rFonts w:cs="Arial"/>
@@ -772,19 +791,24 @@
         <w:tc>
           <w:tcPr>
             <w:tcW w:w="1984" w:type="dxa"/>
-          </w:tcPr>
-          <w:p>
-            <w:pPr>
-              <w:rPr>
-                <w:rFonts w:cs="Arial"/>
-              </w:rPr>
-            </w:pPr>
-            <w:r>
-              <w:rPr>
-                <w:rFonts w:cs="Arial"/>
-              </w:rPr>
-              <w:t>Especificação do trabalho.docx</w:t>
-            </w:r>
+            <w:vAlign w:val="center"/>
+          </w:tcPr>
+          <w:p>
+            <w:pPr>
+              <w:jc w:val="center"/>
+              <w:rPr>
+                <w:rFonts w:cs="Arial"/>
+              </w:rPr>
+            </w:pPr>
+            <w:hyperlink r:id="rId12" w:history="1">
+              <w:r>
+                <w:rPr>
+                  <w:rStyle w:val="Hyperlink"/>
+                  <w:rFonts w:cs="Arial"/>
+                </w:rPr>
+                <w:t>Declaração de Trabalho.docx</w:t>
+              </w:r>
+            </w:hyperlink>
           </w:p>
         </w:tc>
       </w:tr>
@@ -792,9 +816,11 @@
         <w:tc>
           <w:tcPr>
             <w:tcW w:w="2660" w:type="dxa"/>
-          </w:tcPr>
-          <w:p>
-            <w:pPr>
+            <w:vAlign w:val="center"/>
+          </w:tcPr>
+          <w:p>
+            <w:pPr>
+              <w:jc w:val="center"/>
               <w:rPr>
                 <w:rFonts w:cs="Arial"/>
               </w:rPr>
@@ -805,7 +831,6 @@
               </w:rPr>
               <w:t xml:space="preserve">Modelo de </w:t>
             </w:r>
-            <w:proofErr w:type="spellStart"/>
             <w:r>
               <w:rPr>
                 <w:rFonts w:cs="Arial"/>
@@ -813,7 +838,6 @@
               </w:rPr>
               <w:t>Contrato</w:t>
             </w:r>
-            <w:proofErr w:type="spellEnd"/>
           </w:p>
         </w:tc>
         <w:tc>
@@ -861,16 +885,23 @@
         <w:tc>
           <w:tcPr>
             <w:tcW w:w="1984" w:type="dxa"/>
-          </w:tcPr>
-          <w:p>
-            <w:pPr>
-              <w:rPr>
-                <w:rFonts w:cs="Arial"/>
-              </w:rPr>
-            </w:pPr>
-            <w:r>
-              <w:t>Modelo de Contrato.docx</w:t>
-            </w:r>
+            <w:vAlign w:val="center"/>
+          </w:tcPr>
+          <w:p>
+            <w:pPr>
+              <w:jc w:val="center"/>
+              <w:rPr>
+                <w:rFonts w:cs="Arial"/>
+              </w:rPr>
+            </w:pPr>
+            <w:hyperlink r:id="rId13" w:history="1">
+              <w:r>
+                <w:rPr>
+                  <w:rStyle w:val="Hyperlink"/>
+                </w:rPr>
+                <w:t>Modelo de Contrato.docx</w:t>
+              </w:r>
+            </w:hyperlink>
           </w:p>
         </w:tc>
       </w:tr>
@@ -878,9 +909,11 @@
         <w:tc>
           <w:tcPr>
             <w:tcW w:w="2660" w:type="dxa"/>
-          </w:tcPr>
-          <w:p>
-            <w:pPr>
+            <w:vAlign w:val="center"/>
+          </w:tcPr>
+          <w:p>
+            <w:pPr>
+              <w:jc w:val="center"/>
               <w:rPr>
                 <w:rFonts w:cs="Arial"/>
               </w:rPr>
@@ -914,19 +947,24 @@
         <w:tc>
           <w:tcPr>
             <w:tcW w:w="1984" w:type="dxa"/>
-          </w:tcPr>
-          <w:p>
-            <w:pPr>
-              <w:rPr>
-                <w:rFonts w:cs="Arial"/>
-              </w:rPr>
-            </w:pPr>
-            <w:r>
-              <w:rPr>
-                <w:rFonts w:cs="Arial"/>
-              </w:rPr>
-              <w:t>Plano de gerenciamento das aquisições.docx</w:t>
-            </w:r>
+            <w:vAlign w:val="center"/>
+          </w:tcPr>
+          <w:p>
+            <w:pPr>
+              <w:jc w:val="center"/>
+              <w:rPr>
+                <w:rFonts w:cs="Arial"/>
+              </w:rPr>
+            </w:pPr>
+            <w:hyperlink r:id="rId14" w:history="1">
+              <w:r>
+                <w:rPr>
+                  <w:rStyle w:val="Hyperlink"/>
+                  <w:rFonts w:cs="Arial"/>
+                </w:rPr>
+                <w:t>Plano de gerenciamento das aquisições.docx</w:t>
+              </w:r>
+            </w:hyperlink>
           </w:p>
         </w:tc>
       </w:tr>
@@ -934,9 +972,11 @@
         <w:tc>
           <w:tcPr>
             <w:tcW w:w="2660" w:type="dxa"/>
-          </w:tcPr>
-          <w:p>
-            <w:pPr>
+            <w:vAlign w:val="center"/>
+          </w:tcPr>
+          <w:p>
+            <w:pPr>
+              <w:jc w:val="center"/>
               <w:rPr>
                 <w:rFonts w:cs="Arial"/>
               </w:rPr>
@@ -1002,37 +1042,26 @@
         <w:tc>
           <w:tcPr>
             <w:tcW w:w="1984" w:type="dxa"/>
-          </w:tcPr>
-          <w:p>
-            <w:pPr>
+            <w:vAlign w:val="center"/>
+          </w:tcPr>
+          <w:p>
+            <w:pPr>
+              <w:jc w:val="center"/>
               <w:rPr>
                 <w:rFonts w:cs="Arial"/>
                 <w:lang w:val="en-US"/>
               </w:rPr>
             </w:pPr>
-            <w:r>
-              <w:rPr>
-                <w:rFonts w:cs="Arial"/>
-                <w:lang w:val="en-US"/>
-              </w:rPr>
-              <w:t xml:space="preserve">RFP - </w:t>
-            </w:r>
-            <w:proofErr w:type="spellStart"/>
-            <w:r>
-              <w:rPr>
-                <w:rFonts w:cs="Arial"/>
-                <w:lang w:val="en-US"/>
-              </w:rPr>
-              <w:t>Solicitação</w:t>
-            </w:r>
-            <w:proofErr w:type="spellEnd"/>
-            <w:r>
-              <w:rPr>
-                <w:rFonts w:cs="Arial"/>
-                <w:lang w:val="en-US"/>
-              </w:rPr>
-              <w:t xml:space="preserve"> de Proposta.docx</w:t>
-            </w:r>
+            <w:hyperlink r:id="rId15" w:history="1">
+              <w:r>
+                <w:rPr>
+                  <w:rStyle w:val="Hyperlink"/>
+                  <w:rFonts w:cs="Arial"/>
+                  <w:lang w:val="en-US"/>
+                </w:rPr>
+                <w:t>RFP - Solicitação de Proposta.docx</w:t>
+              </w:r>
+            </w:hyperlink>
           </w:p>
         </w:tc>
       </w:tr>
@@ -1040,9 +1069,11 @@
         <w:tc>
           <w:tcPr>
             <w:tcW w:w="2660" w:type="dxa"/>
-          </w:tcPr>
-          <w:p>
-            <w:pPr>
+            <w:vAlign w:val="center"/>
+          </w:tcPr>
+          <w:p>
+            <w:pPr>
+              <w:jc w:val="center"/>
               <w:rPr>
                 <w:rFonts w:cs="Arial"/>
               </w:rPr>
@@ -1057,7 +1088,13 @@
               <w:rPr>
                 <w:rFonts w:cs="Arial"/>
               </w:rPr>
-              <w:t>Pedido de Cotação</w:t>
+              <w:t>Solicitação</w:t>
+            </w:r>
+            <w:r>
+              <w:rPr>
+                <w:rFonts w:cs="Arial"/>
+              </w:rPr>
+              <w:t xml:space="preserve"> de Cotação</w:t>
             </w:r>
           </w:p>
         </w:tc>
@@ -1082,58 +1119,66 @@
         <w:tc>
           <w:tcPr>
             <w:tcW w:w="1984" w:type="dxa"/>
-          </w:tcPr>
-          <w:p>
-            <w:pPr>
+            <w:vAlign w:val="center"/>
+          </w:tcPr>
+          <w:p>
+            <w:pPr>
+              <w:jc w:val="center"/>
               <w:rPr>
                 <w:rFonts w:cs="Arial"/>
                 <w:lang w:val="en-US"/>
               </w:rPr>
             </w:pPr>
-            <w:r>
-              <w:rPr>
-                <w:rFonts w:cs="Arial"/>
-                <w:lang w:val="en-US"/>
-              </w:rPr>
-              <w:t xml:space="preserve">RFQ </w:t>
-            </w:r>
-            <w:r>
-              <w:rPr>
-                <w:rFonts w:cs="Arial"/>
-                <w:lang w:val="en-US"/>
-              </w:rPr>
-              <w:t>–</w:t>
-            </w:r>
-            <w:r>
-              <w:rPr>
-                <w:rFonts w:cs="Arial"/>
-                <w:lang w:val="en-US"/>
-              </w:rPr>
-              <w:t xml:space="preserve"> </w:t>
-            </w:r>
-            <w:proofErr w:type="spellStart"/>
-            <w:r>
-              <w:rPr>
-                <w:rFonts w:cs="Arial"/>
-                <w:lang w:val="en-US"/>
-              </w:rPr>
-              <w:t>Pedido</w:t>
-            </w:r>
-            <w:proofErr w:type="spellEnd"/>
-            <w:r>
-              <w:rPr>
-                <w:rFonts w:cs="Arial"/>
-                <w:lang w:val="en-US"/>
-              </w:rPr>
-              <w:t xml:space="preserve"> de Cotação</w:t>
-            </w:r>
-            <w:r>
-              <w:rPr>
-                <w:rFonts w:cs="Arial"/>
-                <w:lang w:val="en-US"/>
-              </w:rPr>
-              <w:t>.xlsx</w:t>
-            </w:r>
+            <w:hyperlink r:id="rId16" w:history="1">
+              <w:r>
+                <w:rPr>
+                  <w:rStyle w:val="Hyperlink"/>
+                  <w:rFonts w:cs="Arial"/>
+                  <w:lang w:val="en-US"/>
+                </w:rPr>
+                <w:t xml:space="preserve">RFQ </w:t>
+              </w:r>
+              <w:r>
+                <w:rPr>
+                  <w:rStyle w:val="Hyperlink"/>
+                  <w:rFonts w:cs="Arial"/>
+                  <w:lang w:val="en-US"/>
+                </w:rPr>
+                <w:t>–</w:t>
+              </w:r>
+              <w:r>
+                <w:rPr>
+                  <w:rStyle w:val="Hyperlink"/>
+                  <w:rFonts w:cs="Arial"/>
+                  <w:lang w:val="en-US"/>
+                </w:rPr>
+                <w:t xml:space="preserve"> </w:t>
+              </w:r>
+              <w:r>
+                <w:rPr>
+                  <w:rStyle w:val="Hyperlink"/>
+                  <w:rFonts w:cs="Arial"/>
+                  <w:lang w:val="en-US"/>
+                </w:rPr>
+                <w:t>Solicitação</w:t>
+              </w:r>
+              <w:r>
+                <w:rPr>
+                  <w:rStyle w:val="Hyperlink"/>
+                  <w:rFonts w:cs="Arial"/>
+                  <w:lang w:val="en-US"/>
+                </w:rPr>
+                <w:t xml:space="preserve"> de Cotação</w:t>
+              </w:r>
+              <w:r>
+                <w:rPr>
+                  <w:rStyle w:val="Hyperlink"/>
+                  <w:rFonts w:cs="Arial"/>
+                  <w:lang w:val="en-US"/>
+                </w:rPr>
+                <w:t>.xlsx</w:t>
+              </w:r>
+            </w:hyperlink>
           </w:p>
         </w:tc>
       </w:tr>
@@ -1194,11 +1239,13 @@
               <w:jc w:val="center"/>
               <w:rPr>
                 <w:rFonts w:asciiTheme="minorHAnsi" w:hAnsiTheme="minorHAnsi"/>
+                <w:b/>
               </w:rPr>
             </w:pPr>
             <w:r>
               <w:rPr>
                 <w:rFonts w:asciiTheme="minorHAnsi" w:hAnsiTheme="minorHAnsi"/>
+                <w:b/>
               </w:rPr>
               <w:t>Membro da Equipe</w:t>
             </w:r>
@@ -1215,11 +1262,13 @@
               <w:jc w:val="center"/>
               <w:rPr>
                 <w:rFonts w:asciiTheme="minorHAnsi" w:hAnsiTheme="minorHAnsi"/>
+                <w:b/>
               </w:rPr>
             </w:pPr>
             <w:r>
               <w:rPr>
                 <w:rFonts w:asciiTheme="minorHAnsi" w:hAnsiTheme="minorHAnsi"/>
+                <w:b/>
               </w:rPr>
               <w:t>Responsabilidades</w:t>
             </w:r>
@@ -1249,7 +1298,7 @@
                 <w:sz w:val="22"/>
                 <w:szCs w:val="22"/>
               </w:rPr>
-              <w:t>GP</w:t>
+              <w:t>Gerente de Projeto (GP)</w:t>
             </w:r>
           </w:p>
         </w:tc>
@@ -1551,15 +1600,755 @@
     <w:p/>
     <w:p>
       <w:pPr>
+        <w:pStyle w:val="Heading2"/>
+      </w:pPr>
+      <w:r>
+        <w:t>Métricas</w:t>
+      </w:r>
+    </w:p>
+    <w:p>
+      <w:r>
+        <w:t xml:space="preserve">Os padrões de mercado ou da organização e os requisitos a serem atingidos pela aquisição estão descritos na </w:t>
+      </w:r>
+      <w:hyperlink r:id="rId17" w:history="1">
+        <w:r>
+          <w:rPr>
+            <w:rStyle w:val="Hyperlink"/>
+          </w:rPr>
+          <w:t>Declaração de Trabalho</w:t>
+        </w:r>
+      </w:hyperlink>
+      <w:r>
+        <w:t xml:space="preserve"> de cada Aquisição.</w:t>
+      </w:r>
+    </w:p>
+    <w:p/>
+    <w:p>
+      <w:pPr>
+        <w:pStyle w:val="Heading2"/>
+      </w:pPr>
+      <w:r>
+        <w:t>Decisões contratuais relacionadas a riscos</w:t>
+      </w:r>
+    </w:p>
+    <w:p/>
+    <w:tbl>
+      <w:tblPr>
+        <w:tblW w:w="9610" w:type="dxa"/>
+        <w:tblBorders>
+          <w:top w:val="single" w:sz="4" w:space="0" w:color="auto"/>
+          <w:left w:val="single" w:sz="4" w:space="0" w:color="auto"/>
+          <w:bottom w:val="single" w:sz="4" w:space="0" w:color="auto"/>
+          <w:right w:val="single" w:sz="4" w:space="0" w:color="auto"/>
+          <w:insideH w:val="single" w:sz="4" w:space="0" w:color="auto"/>
+          <w:insideV w:val="single" w:sz="4" w:space="0" w:color="auto"/>
+        </w:tblBorders>
+        <w:tblLook w:val="01E0" w:firstRow="1" w:lastRow="1" w:firstColumn="1" w:lastColumn="1" w:noHBand="0" w:noVBand="0"/>
+      </w:tblPr>
+      <w:tblGrid>
+        <w:gridCol w:w="5524"/>
+        <w:gridCol w:w="4086"/>
+      </w:tblGrid>
+      <w:tr>
+        <w:trPr>
+          <w:trHeight w:val="248"/>
+        </w:trPr>
+        <w:tc>
+          <w:tcPr>
+            <w:tcW w:w="5524" w:type="dxa"/>
+            <w:shd w:val="clear" w:color="auto" w:fill="DBE5F1" w:themeFill="accent1" w:themeFillTint="33"/>
+            <w:vAlign w:val="center"/>
+          </w:tcPr>
+          <w:p>
+            <w:pPr>
+              <w:jc w:val="center"/>
+              <w:rPr>
+                <w:rFonts w:cs="Arial"/>
+                <w:b/>
+                <w:bCs/>
+                <w:iCs/>
+              </w:rPr>
+            </w:pPr>
+            <w:r>
+              <w:rPr>
+                <w:rFonts w:cs="Arial"/>
+                <w:b/>
+                <w:bCs/>
+                <w:iCs/>
+              </w:rPr>
+              <w:t>Risco</w:t>
+            </w:r>
+          </w:p>
+        </w:tc>
+        <w:tc>
+          <w:tcPr>
+            <w:tcW w:w="4086" w:type="dxa"/>
+            <w:shd w:val="clear" w:color="auto" w:fill="DBE5F1" w:themeFill="accent1" w:themeFillTint="33"/>
+            <w:vAlign w:val="center"/>
+          </w:tcPr>
+          <w:p>
+            <w:pPr>
+              <w:jc w:val="center"/>
+              <w:rPr>
+                <w:rFonts w:cs="Arial"/>
+                <w:b/>
+                <w:bCs/>
+                <w:iCs/>
+              </w:rPr>
+            </w:pPr>
+            <w:r>
+              <w:rPr>
+                <w:rFonts w:cs="Arial"/>
+                <w:b/>
+                <w:bCs/>
+                <w:iCs/>
+              </w:rPr>
+              <w:t>Como será tratado</w:t>
+            </w:r>
+          </w:p>
+          <w:p>
+            <w:pPr>
+              <w:pStyle w:val="Comments"/>
+              <w:jc w:val="center"/>
+            </w:pPr>
+            <w:r>
+              <w:t>(Clausula contratual, tipo de contrato, penalidade, bônus)</w:t>
+            </w:r>
+          </w:p>
+        </w:tc>
+      </w:tr>
+      <w:tr>
+        <w:tc>
+          <w:tcPr>
+            <w:tcW w:w="5524" w:type="dxa"/>
+          </w:tcPr>
+          <w:p>
+            <w:pPr>
+              <w:rPr>
+                <w:rFonts w:cs="Arial"/>
+              </w:rPr>
+            </w:pPr>
+          </w:p>
+        </w:tc>
+        <w:tc>
+          <w:tcPr>
+            <w:tcW w:w="4086" w:type="dxa"/>
+          </w:tcPr>
+          <w:p>
+            <w:pPr>
+              <w:rPr>
+                <w:rFonts w:cs="Arial"/>
+              </w:rPr>
+            </w:pPr>
+          </w:p>
+        </w:tc>
+      </w:tr>
+    </w:tbl>
+    <w:p/>
+    <w:p>
+      <w:pPr>
+        <w:pStyle w:val="Heading2"/>
+      </w:pPr>
+      <w:r>
+        <w:t>Fornecedores pré-qualificados</w:t>
+      </w:r>
+    </w:p>
+    <w:p/>
+    <w:tbl>
+      <w:tblPr>
+        <w:tblW w:w="8897" w:type="dxa"/>
+        <w:tblBorders>
+          <w:top w:val="single" w:sz="4" w:space="0" w:color="auto"/>
+          <w:left w:val="single" w:sz="4" w:space="0" w:color="auto"/>
+          <w:bottom w:val="single" w:sz="4" w:space="0" w:color="auto"/>
+          <w:right w:val="single" w:sz="4" w:space="0" w:color="auto"/>
+          <w:insideH w:val="single" w:sz="4" w:space="0" w:color="auto"/>
+          <w:insideV w:val="single" w:sz="4" w:space="0" w:color="auto"/>
+        </w:tblBorders>
+        <w:tblLook w:val="01E0" w:firstRow="1" w:lastRow="1" w:firstColumn="1" w:lastColumn="1" w:noHBand="0" w:noVBand="0"/>
+      </w:tblPr>
+      <w:tblGrid>
+        <w:gridCol w:w="2660"/>
+        <w:gridCol w:w="6237"/>
+      </w:tblGrid>
+      <w:tr>
+        <w:trPr>
+          <w:trHeight w:val="248"/>
+        </w:trPr>
+        <w:tc>
+          <w:tcPr>
+            <w:tcW w:w="2660" w:type="dxa"/>
+            <w:shd w:val="clear" w:color="auto" w:fill="DBE5F1" w:themeFill="accent1" w:themeFillTint="33"/>
+          </w:tcPr>
+          <w:p>
+            <w:pPr>
+              <w:jc w:val="center"/>
+              <w:rPr>
+                <w:rFonts w:cs="Arial"/>
+                <w:b/>
+                <w:bCs/>
+                <w:iCs/>
+                <w:sz w:val="24"/>
+                <w:szCs w:val="24"/>
+              </w:rPr>
+            </w:pPr>
+            <w:r>
+              <w:rPr>
+                <w:rFonts w:cs="Arial"/>
+                <w:b/>
+                <w:bCs/>
+                <w:iCs/>
+                <w:sz w:val="24"/>
+                <w:szCs w:val="24"/>
+              </w:rPr>
+              <w:t>Fornecedor potencial</w:t>
+            </w:r>
+          </w:p>
+        </w:tc>
+        <w:tc>
+          <w:tcPr>
+            <w:tcW w:w="6237" w:type="dxa"/>
+            <w:shd w:val="clear" w:color="auto" w:fill="DBE5F1" w:themeFill="accent1" w:themeFillTint="33"/>
+          </w:tcPr>
+          <w:p>
+            <w:pPr>
+              <w:jc w:val="center"/>
+              <w:rPr>
+                <w:rFonts w:cs="Arial"/>
+                <w:b/>
+                <w:bCs/>
+                <w:iCs/>
+                <w:sz w:val="24"/>
+                <w:szCs w:val="24"/>
+              </w:rPr>
+            </w:pPr>
+            <w:r>
+              <w:rPr>
+                <w:rFonts w:cs="Arial"/>
+                <w:b/>
+                <w:bCs/>
+                <w:iCs/>
+                <w:sz w:val="24"/>
+                <w:szCs w:val="24"/>
+              </w:rPr>
+              <w:t>Motivo</w:t>
+            </w:r>
+          </w:p>
+        </w:tc>
+      </w:tr>
+      <w:tr>
+        <w:tc>
+          <w:tcPr>
+            <w:tcW w:w="2660" w:type="dxa"/>
+          </w:tcPr>
+          <w:p>
+            <w:pPr>
+              <w:rPr>
+                <w:rFonts w:cs="Arial"/>
+              </w:rPr>
+            </w:pPr>
+          </w:p>
+        </w:tc>
+        <w:tc>
+          <w:tcPr>
+            <w:tcW w:w="6237" w:type="dxa"/>
+          </w:tcPr>
+          <w:p>
+            <w:pPr>
+              <w:rPr>
+                <w:rFonts w:cs="Arial"/>
+              </w:rPr>
+            </w:pPr>
+          </w:p>
+        </w:tc>
+      </w:tr>
+    </w:tbl>
+    <w:p/>
+    <w:p>
+      <w:pPr>
+        <w:pStyle w:val="Heading2"/>
+      </w:pPr>
+      <w:r>
+        <w:t>Ferramentas de Aquisições</w:t>
+      </w:r>
+    </w:p>
+    <w:p/>
+    <w:tbl>
+      <w:tblPr>
+        <w:tblW w:w="8720" w:type="dxa"/>
+        <w:tblBorders>
+          <w:top w:val="single" w:sz="4" w:space="0" w:color="auto"/>
+          <w:left w:val="single" w:sz="4" w:space="0" w:color="auto"/>
+          <w:bottom w:val="single" w:sz="4" w:space="0" w:color="auto"/>
+          <w:right w:val="single" w:sz="4" w:space="0" w:color="auto"/>
+          <w:insideH w:val="single" w:sz="4" w:space="0" w:color="auto"/>
+          <w:insideV w:val="single" w:sz="4" w:space="0" w:color="auto"/>
+        </w:tblBorders>
+        <w:tblLook w:val="00A0" w:firstRow="1" w:lastRow="0" w:firstColumn="1" w:lastColumn="0" w:noHBand="0" w:noVBand="0"/>
+      </w:tblPr>
+      <w:tblGrid>
+        <w:gridCol w:w="1702"/>
+        <w:gridCol w:w="2659"/>
+        <w:gridCol w:w="2388"/>
+        <w:gridCol w:w="1971"/>
+      </w:tblGrid>
+      <w:tr>
+        <w:trPr>
+          <w:trHeight w:val="456"/>
+        </w:trPr>
+        <w:tc>
+          <w:tcPr>
+            <w:tcW w:w="1702" w:type="dxa"/>
+            <w:shd w:val="clear" w:color="auto" w:fill="DBE5F1"/>
+            <w:vAlign w:val="center"/>
+          </w:tcPr>
+          <w:p>
+            <w:pPr>
+              <w:pStyle w:val="Comments"/>
+              <w:jc w:val="center"/>
+              <w:rPr>
+                <w:b/>
+                <w:sz w:val="24"/>
+                <w:szCs w:val="24"/>
+              </w:rPr>
+            </w:pPr>
+            <w:r>
+              <w:rPr>
+                <w:b/>
+                <w:sz w:val="24"/>
+                <w:szCs w:val="24"/>
+              </w:rPr>
+              <w:t>Ferramenta</w:t>
+            </w:r>
+          </w:p>
+        </w:tc>
+        <w:tc>
+          <w:tcPr>
+            <w:tcW w:w="2659" w:type="dxa"/>
+            <w:shd w:val="clear" w:color="auto" w:fill="DBE5F1"/>
+            <w:vAlign w:val="center"/>
+          </w:tcPr>
+          <w:p>
+            <w:pPr>
+              <w:pStyle w:val="Comments"/>
+              <w:jc w:val="center"/>
+              <w:rPr>
+                <w:b/>
+                <w:sz w:val="24"/>
+                <w:szCs w:val="24"/>
+              </w:rPr>
+            </w:pPr>
+            <w:r>
+              <w:rPr>
+                <w:b/>
+                <w:sz w:val="24"/>
+                <w:szCs w:val="24"/>
+              </w:rPr>
+              <w:t>Descrição da aplicação</w:t>
+            </w:r>
+          </w:p>
+        </w:tc>
+        <w:tc>
+          <w:tcPr>
+            <w:tcW w:w="2388" w:type="dxa"/>
+            <w:shd w:val="clear" w:color="auto" w:fill="DBE5F1"/>
+            <w:vAlign w:val="center"/>
+          </w:tcPr>
+          <w:p>
+            <w:pPr>
+              <w:pStyle w:val="Comments"/>
+              <w:jc w:val="center"/>
+              <w:rPr>
+                <w:b/>
+                <w:sz w:val="24"/>
+                <w:szCs w:val="24"/>
+              </w:rPr>
+            </w:pPr>
+            <w:r>
+              <w:rPr>
+                <w:b/>
+                <w:sz w:val="24"/>
+                <w:szCs w:val="24"/>
+              </w:rPr>
+              <w:t>Quando aplicar</w:t>
+            </w:r>
+          </w:p>
+        </w:tc>
+        <w:tc>
+          <w:tcPr>
+            <w:tcW w:w="1971" w:type="dxa"/>
+            <w:shd w:val="clear" w:color="auto" w:fill="DBE5F1"/>
+            <w:vAlign w:val="center"/>
+          </w:tcPr>
+          <w:p>
+            <w:pPr>
+              <w:pStyle w:val="Comments"/>
+              <w:jc w:val="center"/>
+              <w:rPr>
+                <w:b/>
+                <w:sz w:val="24"/>
+                <w:szCs w:val="24"/>
+              </w:rPr>
+            </w:pPr>
+            <w:r>
+              <w:rPr>
+                <w:b/>
+                <w:sz w:val="24"/>
+                <w:szCs w:val="24"/>
+              </w:rPr>
+              <w:t>Responsável</w:t>
+            </w:r>
+          </w:p>
+        </w:tc>
+      </w:tr>
+      <w:tr>
+        <w:tc>
+          <w:tcPr>
+            <w:tcW w:w="1702" w:type="dxa"/>
+            <w:shd w:val="clear" w:color="auto" w:fill="auto"/>
+          </w:tcPr>
+          <w:p>
+            <w:pPr>
+              <w:pStyle w:val="Comments"/>
+              <w:rPr>
+                <w:sz w:val="22"/>
+                <w:szCs w:val="22"/>
+              </w:rPr>
+            </w:pPr>
+            <w:r>
+              <w:rPr>
+                <w:sz w:val="22"/>
+                <w:szCs w:val="22"/>
+              </w:rPr>
+              <w:t>Negociações das aquisições</w:t>
+            </w:r>
+          </w:p>
+        </w:tc>
+        <w:tc>
+          <w:tcPr>
+            <w:tcW w:w="2659" w:type="dxa"/>
+            <w:shd w:val="clear" w:color="auto" w:fill="auto"/>
+          </w:tcPr>
+          <w:p>
+            <w:pPr>
+              <w:pStyle w:val="Comments"/>
+              <w:rPr>
+                <w:sz w:val="22"/>
+                <w:szCs w:val="22"/>
+              </w:rPr>
+            </w:pPr>
+            <w:r>
+              <w:rPr>
+                <w:sz w:val="22"/>
+                <w:szCs w:val="22"/>
+              </w:rPr>
+              <w:t>Será usada para negociar com os 3 melhores fornecedores classificados de cada aquisição.</w:t>
+            </w:r>
+          </w:p>
+        </w:tc>
+        <w:tc>
+          <w:tcPr>
+            <w:tcW w:w="2388" w:type="dxa"/>
+            <w:shd w:val="clear" w:color="auto" w:fill="auto"/>
+          </w:tcPr>
+          <w:p>
+            <w:pPr>
+              <w:pStyle w:val="Comments"/>
+              <w:rPr>
+                <w:sz w:val="22"/>
+                <w:szCs w:val="22"/>
+              </w:rPr>
+            </w:pPr>
+            <w:r>
+              <w:rPr>
+                <w:sz w:val="22"/>
+                <w:szCs w:val="22"/>
+              </w:rPr>
+              <w:t>Após a seleção dos 3 melhores fornecedores classificados da aquisição</w:t>
+            </w:r>
+          </w:p>
+        </w:tc>
+        <w:tc>
+          <w:tcPr>
+            <w:tcW w:w="1971" w:type="dxa"/>
+            <w:shd w:val="clear" w:color="auto" w:fill="auto"/>
+          </w:tcPr>
+          <w:p>
+            <w:pPr>
+              <w:pStyle w:val="Comments"/>
+              <w:rPr>
+                <w:sz w:val="22"/>
+                <w:szCs w:val="22"/>
+              </w:rPr>
+            </w:pPr>
+            <w:r>
+              <w:rPr>
+                <w:sz w:val="22"/>
+                <w:szCs w:val="22"/>
+              </w:rPr>
+              <w:t>Gerente de Projeto</w:t>
+            </w:r>
+          </w:p>
+        </w:tc>
+      </w:tr>
+    </w:tbl>
+    <w:p/>
+    <w:p>
+      <w:pPr>
         <w:tabs>
           <w:tab w:val="left" w:pos="8180"/>
         </w:tabs>
       </w:pPr>
+    </w:p>
+    <w:p>
+      <w:pPr>
+        <w:tabs>
+          <w:tab w:val="left" w:pos="8180"/>
+        </w:tabs>
+      </w:pPr>
+    </w:p>
+    <w:p>
+      <w:pPr>
+        <w:tabs>
+          <w:tab w:val="left" w:pos="8180"/>
+        </w:tabs>
+      </w:pPr>
+    </w:p>
+    <w:p>
+      <w:pPr>
+        <w:pStyle w:val="Heading1"/>
+      </w:pPr>
+      <w:r>
+        <w:t>Conduzir as aquisições</w:t>
+      </w:r>
+    </w:p>
+    <w:p>
+      <w:pPr>
+        <w:tabs>
+          <w:tab w:val="left" w:pos="8180"/>
+        </w:tabs>
+        <w:jc w:val="both"/>
+      </w:pPr>
+      <w:r>
+        <w:t xml:space="preserve">No processo de condução das aquisições do projeto, primeiramente é decidido quais produtos/serviços devem ser adquiridos externamente </w:t>
+      </w:r>
+      <w:r>
+        <w:t>a equipe do projeto, então deve ser estabelecido os critérios de avaliação, os requisitos contratuais para então criar a solicitação da proposta, após essa etapa o RFP (Solicitação de Proposta) para os fornecedores qualificados.</w:t>
+      </w:r>
+    </w:p>
+    <w:p>
+      <w:pPr>
+        <w:tabs>
+          <w:tab w:val="left" w:pos="8180"/>
+        </w:tabs>
+        <w:jc w:val="both"/>
+      </w:pPr>
+      <w:r>
+        <w:t>Após o envio da RFP (Solicitação de Proposta), deve ser recebido as respostas das solicitações, para que seja feito a classificação e a seleção dos fornecedores. Na próxima etapa deve ser negociado e redigido o contrato para que ele seja assinado e realizado pelo fornecedor.</w:t>
+      </w:r>
+    </w:p>
+    <w:p>
+      <w:pPr>
+        <w:pStyle w:val="Heading2"/>
+      </w:pPr>
+      <w:r>
+        <w:t>Tipos de contratos</w:t>
+      </w:r>
+    </w:p>
+    <w:p>
+      <w:pPr>
+        <w:tabs>
+          <w:tab w:val="left" w:pos="8180"/>
+        </w:tabs>
+        <w:jc w:val="both"/>
+      </w:pPr>
+      <w:r>
+        <w:t>No projeto Vigia Escolar serão admitidos contratos de Preço Fixo, e Tempo Material (T&amp;M).</w:t>
+      </w:r>
+    </w:p>
+    <w:p>
+      <w:pPr>
+        <w:pStyle w:val="Heading2"/>
+      </w:pPr>
+      <w:r>
+        <w:t>Critérios para avaliação das cotações e das propostas</w:t>
+      </w:r>
+    </w:p>
+    <w:p>
+      <w:pPr>
+        <w:tabs>
+          <w:tab w:val="left" w:pos="8180"/>
+        </w:tabs>
+        <w:jc w:val="both"/>
+      </w:pPr>
+      <w:r>
+        <w:t xml:space="preserve">Os critérios para avaliação das cotações e das propostas recebidas pelos fornecedores por meio dos critérios descritos no template de </w:t>
+      </w:r>
+      <w:hyperlink r:id="rId18" w:history="1">
+        <w:r>
+          <w:rPr>
+            <w:rStyle w:val="Hyperlink"/>
+          </w:rPr>
+          <w:t>Critérios para Seleção de Fontes</w:t>
+        </w:r>
+      </w:hyperlink>
+      <w:r>
+        <w:t>.</w:t>
+      </w:r>
+    </w:p>
+    <w:p>
+      <w:pPr>
+        <w:tabs>
+          <w:tab w:val="left" w:pos="8180"/>
+        </w:tabs>
+        <w:jc w:val="both"/>
+      </w:pPr>
+    </w:p>
+    <w:p>
+      <w:pPr>
+        <w:pStyle w:val="Heading1"/>
+      </w:pPr>
+      <w:r>
+        <w:t>Controlar as aquisições</w:t>
+      </w:r>
+    </w:p>
+    <w:p>
+      <w:pPr>
+        <w:jc w:val="both"/>
+      </w:pPr>
+      <w:r>
+        <w:t>O processo de controlar as aquisições do projeto deve ser feito principalmente pelo Gerente de Projeto, ele fica responsável pelo Gerenciamento das relações de aquisição, o monitoramento do andamento do contrato e fazer as mudanças caso necessário.</w:t>
+      </w:r>
+    </w:p>
+    <w:p>
+      <w:pPr>
+        <w:jc w:val="both"/>
+      </w:pPr>
+      <w:r>
+        <w:t>Segundo Xavier, para controlar as aquisições de forma efetiva, deve ser garantido a Aderência aos termos e condições do contrato, a Adequada comunicação, o Adequado monitoramento, o Adequado controle de mudanças  e a Adequada solução das reivindicações.</w:t>
+      </w:r>
+    </w:p>
+    <w:p>
+      <w:pPr>
+        <w:jc w:val="both"/>
+      </w:pPr>
+      <w:r>
+        <w:t xml:space="preserve">As solicitações de mudança devem ser feitas seguindo o template de </w:t>
+      </w:r>
+      <w:hyperlink r:id="rId19" w:history="1">
+        <w:r>
+          <w:rPr>
+            <w:rStyle w:val="Hyperlink"/>
+          </w:rPr>
+          <w:t>Solicitações de Mudanças</w:t>
+        </w:r>
+      </w:hyperlink>
+      <w:r>
+        <w:t xml:space="preserve">, as mesmas devem ser analisadas e registradas </w:t>
+      </w:r>
+      <w:r>
+        <w:t>caso sejam necessárias.</w:t>
+      </w:r>
+    </w:p>
+    <w:p>
+      <w:pPr>
+        <w:pStyle w:val="Heading2"/>
+      </w:pPr>
+      <w:r>
+        <w:t>Avaliação de fornecedores</w:t>
+      </w:r>
+    </w:p>
+    <w:p>
+      <w:pPr>
+        <w:tabs>
+          <w:tab w:val="left" w:pos="8180"/>
+        </w:tabs>
+        <w:jc w:val="both"/>
+      </w:pPr>
+      <w:r>
+        <w:t xml:space="preserve">A avaliação dos fornecedores </w:t>
+      </w:r>
+      <w:r>
+        <w:t>será feita de acordo com os dados obtidos das análises e pesquisas no mercado para avaliar os fornecedores mais confiáveis, na opinião dos integrantes da equipe, e de acordo com o custo, tempo e qualidade dos serviços oferecidos pelo mesmo, além do fato que a escolha do fornecedor deve estar totalmente ligada ao prazo de entrega da aquisição, de forma que esse p</w:t>
+      </w:r>
+      <w:r>
+        <w:t>razo não atrapalhe o cronograma do projeto.</w:t>
+      </w:r>
+    </w:p>
+    <w:p>
+      <w:pPr>
+        <w:tabs>
+          <w:tab w:val="left" w:pos="8180"/>
+        </w:tabs>
+        <w:jc w:val="both"/>
+      </w:pPr>
+    </w:p>
+    <w:p>
+      <w:pPr>
+        <w:pStyle w:val="Heading1"/>
+      </w:pPr>
+      <w:r>
+        <w:t>Encerrar as aquisições</w:t>
+      </w:r>
+    </w:p>
+    <w:p>
+      <w:pPr>
+        <w:tabs>
+          <w:tab w:val="left" w:pos="8180"/>
+        </w:tabs>
+      </w:pPr>
+      <w:r>
+        <w:t>O processo de encerramento das aquisições serve de apoio ao processo de encerramento do projeto do projeto ou da fase, ele finaliza todas as reivindicações em aberto, atualiza os registros e encerra o contrato.</w:t>
+      </w:r>
+    </w:p>
+    <w:p>
+      <w:pPr>
+        <w:tabs>
+          <w:tab w:val="left" w:pos="8180"/>
+        </w:tabs>
+        <w:jc w:val="both"/>
+      </w:pPr>
+      <w:r>
+        <w:t>O contrato pode ser encerrado de forma normal, com o término das atividades estabelecidas no contrato, um acordo múltiplo entre as partes, caso alguma das partes (contratante ou fornecedor) queiram cancelar o contrato</w:t>
+      </w:r>
+      <w:r>
+        <w:t xml:space="preserve"> ou então pode ser encerrado pela Inobservância das condições estabelecidas no contrato,  na qual não é cumprido o estabelecido no contrato e pode envolver ação judicial.</w:t>
+      </w:r>
+    </w:p>
+    <w:p>
+      <w:pPr>
+        <w:tabs>
+          <w:tab w:val="left" w:pos="8180"/>
+        </w:tabs>
+        <w:jc w:val="both"/>
+      </w:pPr>
+      <w:r>
+        <w:lastRenderedPageBreak/>
+        <w:t xml:space="preserve">No encerramento do contrato deve ser verificado no </w:t>
+      </w:r>
+      <w:hyperlink r:id="rId20" w:history="1">
+        <w:r>
+          <w:rPr>
+            <w:rStyle w:val="Hyperlink"/>
+          </w:rPr>
+          <w:t>Termo de Aceite</w:t>
+        </w:r>
+      </w:hyperlink>
+      <w:r>
+        <w:t xml:space="preserve"> da aquisição se não tem nenhuma pendência, se os pagamentos e as entregas foram cumpridas, e também documentar para melhoria do processo o aprendizado obtido por meio desse contrato finalizado, essa documentação é feita através do template Lições Aprendidas. </w:t>
+      </w:r>
+      <w:bookmarkStart w:id="1" w:name="_GoBack"/>
+      <w:bookmarkEnd w:id="1"/>
+    </w:p>
+    <w:p>
+      <w:pPr>
+        <w:tabs>
+          <w:tab w:val="left" w:pos="8180"/>
+        </w:tabs>
+      </w:pPr>
       <w:r>
         <w:tab/>
       </w:r>
-      <w:bookmarkStart w:id="1" w:name="_GoBack"/>
-      <w:bookmarkEnd w:id="1"/>
     </w:p>
     <w:tbl>
       <w:tblPr>
@@ -1804,13 +2593,12 @@
         </w:tabs>
       </w:pPr>
       <w:r>
-        <w:lastRenderedPageBreak/>
         <w:tab/>
       </w:r>
     </w:p>
     <w:sectPr>
-      <w:headerReference w:type="default" r:id="rId9"/>
-      <w:footerReference w:type="default" r:id="rId10"/>
+      <w:headerReference w:type="default" r:id="rId21"/>
+      <w:footerReference w:type="default" r:id="rId22"/>
       <w:pgSz w:w="11906" w:h="16838"/>
       <w:pgMar w:top="1440" w:right="1440" w:bottom="1440" w:left="1440" w:header="708" w:footer="708" w:gutter="0"/>
       <w:cols w:space="708"/>
@@ -1922,7 +2710,7 @@
               <w:noProof/>
               <w:color w:val="244061" w:themeColor="accent1" w:themeShade="80"/>
             </w:rPr>
-            <w:t>3</w:t>
+            <w:t>4</w:t>
           </w:r>
           <w:r>
             <w:rPr>
@@ -1959,7 +2747,7 @@
               <w:noProof/>
               <w:color w:val="244061" w:themeColor="accent1" w:themeShade="80"/>
             </w:rPr>
-            <w:t>4</w:t>
+            <w:t>5</w:t>
           </w:r>
           <w:r>
             <w:rPr>
@@ -1987,19 +2775,11 @@
               <w:color w:val="244061" w:themeColor="accent1" w:themeShade="80"/>
             </w:rPr>
           </w:pPr>
-          <w:proofErr w:type="spellStart"/>
           <w:r>
             <w:rPr>
               <w:color w:val="244061" w:themeColor="accent1" w:themeShade="80"/>
             </w:rPr>
-            <w:t>SoftR</w:t>
-          </w:r>
-          <w:proofErr w:type="spellEnd"/>
-          <w:r>
-            <w:rPr>
-              <w:color w:val="244061" w:themeColor="accent1" w:themeShade="80"/>
-            </w:rPr>
-            <w:t xml:space="preserve"> Tecnologia da Informação</w:t>
+            <w:t>SoftR Tecnologia da Informação</w:t>
           </w:r>
         </w:p>
       </w:tc>
@@ -2363,7 +3143,7 @@
   <w:abstractNum w:abstractNumId="1">
     <w:nsid w:val="0BE32EF1"/>
     <w:multiLevelType w:val="multilevel"/>
-    <w:tmpl w:val="7632D086"/>
+    <w:tmpl w:val="28EC5B80"/>
     <w:lvl w:ilvl="0">
       <w:start w:val="1"/>
       <w:numFmt w:val="decimal"/>
@@ -3866,7 +4646,7 @@
     <w:uiPriority w:val="9"/>
     <w:unhideWhenUsed/>
     <w:qFormat/>
-    <w:rsid w:val="00E47927"/>
+    <w:rsid w:val="000728A4"/>
     <w:pPr>
       <w:keepNext/>
       <w:keepLines/>
@@ -4264,7 +5044,7 @@
     <w:basedOn w:val="DefaultParagraphFont"/>
     <w:link w:val="Heading2"/>
     <w:uiPriority w:val="9"/>
-    <w:rsid w:val="00E47927"/>
+    <w:rsid w:val="000728A4"/>
     <w:rPr>
       <w:rFonts w:asciiTheme="majorHAnsi" w:eastAsiaTheme="majorEastAsia" w:hAnsiTheme="majorHAnsi" w:cstheme="majorBidi"/>
       <w:b/>
@@ -4772,7 +5552,7 @@
     <w:uiPriority w:val="9"/>
     <w:unhideWhenUsed/>
     <w:qFormat/>
-    <w:rsid w:val="00E47927"/>
+    <w:rsid w:val="000728A4"/>
     <w:pPr>
       <w:keepNext/>
       <w:keepLines/>
@@ -5170,7 +5950,7 @@
     <w:basedOn w:val="DefaultParagraphFont"/>
     <w:link w:val="Heading2"/>
     <w:uiPriority w:val="9"/>
-    <w:rsid w:val="00E47927"/>
+    <w:rsid w:val="000728A4"/>
     <w:rPr>
       <w:rFonts w:asciiTheme="majorHAnsi" w:eastAsiaTheme="majorEastAsia" w:hAnsiTheme="majorHAnsi" w:cstheme="majorBidi"/>
       <w:b/>

</xml_diff>